<commit_message>
update doc TZ calc
</commit_message>
<xml_diff>
--- a/doc/ТЗ/Калькулятор серверов для реселлеров.docx
+++ b/doc/ТЗ/Калькулятор серверов для реселлеров.docx
@@ -223,6 +223,9 @@
     <w:p>
       <w:pPr>
         <w:pStyle w:val="a8"/>
+        <w:rPr>
+          <w:lang w:val="en-US"/>
+        </w:rPr>
       </w:pPr>
       <w:proofErr w:type="spellStart"/>
       <w:proofErr w:type="gramStart"/>
@@ -235,12 +238,21 @@
       <w:proofErr w:type="spellEnd"/>
       <w:proofErr w:type="gramEnd"/>
       <w:r>
+        <w:rPr>
+          <w:lang w:val="en-US"/>
+        </w:rPr>
         <w:tab/>
       </w:r>
       <w:r>
+        <w:rPr>
+          <w:lang w:val="en-US"/>
+        </w:rPr>
         <w:tab/>
       </w:r>
       <w:r>
+        <w:rPr>
+          <w:lang w:val="en-US"/>
+        </w:rPr>
         <w:tab/>
         <w:t xml:space="preserve">- </w:t>
       </w:r>
@@ -248,6 +260,9 @@
         <w:t>ИД</w:t>
       </w:r>
       <w:r>
+        <w:rPr>
+          <w:lang w:val="en-US"/>
+        </w:rPr>
         <w:t xml:space="preserve"> </w:t>
       </w:r>
       <w:r>
@@ -267,9 +282,6 @@
       </w:r>
       <w:proofErr w:type="gramEnd"/>
       <w:r>
-        <w:rPr>
-          <w:lang w:val="en-US"/>
-        </w:rPr>
         <w:tab/>
       </w:r>
       <w:r>
@@ -331,21 +343,12 @@
       </w:r>
       <w:proofErr w:type="gramEnd"/>
       <w:r>
-        <w:rPr>
-          <w:lang w:val="en-US"/>
-        </w:rPr>
         <w:tab/>
       </w:r>
       <w:r>
-        <w:rPr>
-          <w:lang w:val="en-US"/>
-        </w:rPr>
         <w:tab/>
       </w:r>
       <w:r>
-        <w:rPr>
-          <w:lang w:val="en-US"/>
-        </w:rPr>
         <w:tab/>
       </w:r>
       <w:r>
@@ -684,9 +687,6 @@
     <w:p>
       <w:pPr>
         <w:pStyle w:val="a8"/>
-        <w:rPr>
-          <w:lang w:val="en-US"/>
-        </w:rPr>
       </w:pPr>
     </w:p>
     <w:p>
@@ -728,9 +728,6 @@
     <w:p>
       <w:pPr>
         <w:pStyle w:val="a8"/>
-        <w:rPr>
-          <w:lang w:val="en-US"/>
-        </w:rPr>
       </w:pPr>
       <w:hyperlink r:id="rId8" w:history="1">
         <w:r>
@@ -771,16 +768,28 @@
     <w:p>
       <w:pPr>
         <w:pStyle w:val="HTML"/>
-      </w:pPr>
-      <w:r>
+        <w:rPr>
+          <w:color w:val="C00000"/>
+        </w:rPr>
+      </w:pPr>
+      <w:r>
+        <w:rPr>
+          <w:color w:val="C00000"/>
+        </w:rPr>
         <w:t>"</w:t>
       </w:r>
       <w:proofErr w:type="spellStart"/>
       <w:r>
+        <w:rPr>
+          <w:color w:val="C00000"/>
+        </w:rPr>
         <w:t>CurrencyId</w:t>
       </w:r>
       <w:proofErr w:type="spellEnd"/>
       <w:r>
+        <w:rPr>
+          <w:color w:val="C00000"/>
+        </w:rPr>
         <w:t>": 2,</w:t>
       </w:r>
     </w:p>
@@ -793,68 +802,288 @@
       <w:pPr>
         <w:pStyle w:val="a8"/>
         <w:rPr>
+          <w:u w:val="single"/>
+        </w:rPr>
+      </w:pPr>
+      <w:r>
+        <w:rPr>
+          <w:u w:val="single"/>
+        </w:rPr>
+        <w:t>Нюанс:</w:t>
+      </w:r>
+    </w:p>
+    <w:p>
+      <w:pPr>
+        <w:pStyle w:val="a8"/>
+      </w:pPr>
+      <w:r>
+        <w:t xml:space="preserve">Конечная ссылка </w:t>
+      </w:r>
+      <w:proofErr w:type="spellStart"/>
+      <w:r>
+        <w:t>редиректа</w:t>
+      </w:r>
+      <w:proofErr w:type="spellEnd"/>
+      <w:r>
+        <w:t xml:space="preserve"> формируется на стороне сервера</w:t>
+      </w:r>
+    </w:p>
+    <w:p>
+      <w:pPr>
+        <w:pStyle w:val="a8"/>
+      </w:pPr>
+      <w:r>
+        <w:t xml:space="preserve">То есть </w:t>
+      </w:r>
+      <w:r>
+        <w:t xml:space="preserve">при формировании </w:t>
+      </w:r>
+      <w:r>
+        <w:t xml:space="preserve">заказа </w:t>
+      </w:r>
+      <w:r>
+        <w:rPr>
           <w:color w:val="C00000"/>
         </w:rPr>
-      </w:pPr>
+        <w:t>("</w:t>
+      </w:r>
+      <w:proofErr w:type="spellStart"/>
       <w:r>
         <w:rPr>
           <w:color w:val="C00000"/>
         </w:rPr>
-        <w:t>Нюанс:</w:t>
-      </w:r>
-    </w:p>
-    <w:p>
-      <w:pPr>
-        <w:pStyle w:val="a8"/>
-      </w:pPr>
-      <w:r>
-        <w:t xml:space="preserve">Конечная ссылка </w:t>
+        <w:t>Calculation</w:t>
+      </w:r>
+      <w:proofErr w:type="spellEnd"/>
+      <w:r>
+        <w:rPr>
+          <w:color w:val="C00000"/>
+        </w:rPr>
+        <w:t>"</w:t>
+      </w:r>
+      <w:r>
+        <w:rPr>
+          <w:color w:val="C00000"/>
+        </w:rPr>
+        <w:t xml:space="preserve">: </w:t>
       </w:r>
       <w:proofErr w:type="spellStart"/>
       <w:r>
-        <w:t>редиректа</w:t>
+        <w:rPr>
+          <w:color w:val="C00000"/>
+        </w:rPr>
+        <w:t>false</w:t>
       </w:r>
       <w:proofErr w:type="spellEnd"/>
       <w:r>
-        <w:t xml:space="preserve"> формируется на стороне сервера</w:t>
-      </w:r>
-    </w:p>
-    <w:p>
-      <w:pPr>
-        <w:pStyle w:val="a8"/>
-      </w:pPr>
-      <w:r>
-        <w:t>То есть</w:t>
+        <w:t>)</w:t>
+      </w:r>
+    </w:p>
+    <w:p>
+      <w:pPr>
+        <w:pStyle w:val="a8"/>
+      </w:pPr>
+      <w:r>
+        <w:t>О</w:t>
+      </w:r>
+      <w:r>
+        <w:t xml:space="preserve">твет будет содержать </w:t>
+      </w:r>
+      <w:r>
+        <w:t>два параметра</w:t>
+      </w:r>
+      <w:r>
+        <w:t xml:space="preserve">: </w:t>
+      </w:r>
+    </w:p>
+    <w:p>
+      <w:pPr>
+        <w:pStyle w:val="a8"/>
+        <w:rPr>
+          <w:color w:val="C00000"/>
+          <w:lang w:val="en-US"/>
+        </w:rPr>
+      </w:pPr>
+      <w:r>
+        <w:rPr>
+          <w:color w:val="C00000"/>
+        </w:rPr>
+        <w:t>"</w:t>
+      </w:r>
+      <w:r>
+        <w:rPr>
+          <w:color w:val="C00000"/>
+          <w:lang w:val="en-US"/>
+        </w:rPr>
+        <w:t>Target</w:t>
+      </w:r>
+      <w:r>
+        <w:rPr>
+          <w:color w:val="C00000"/>
+        </w:rPr>
+        <w:t>"</w:t>
       </w:r>
       <w:proofErr w:type="gramStart"/>
       <w:r>
-        <w:t xml:space="preserve"> Е</w:t>
+        <w:rPr>
+          <w:color w:val="C00000"/>
+        </w:rPr>
+        <w:t xml:space="preserve"> :</w:t>
       </w:r>
       <w:proofErr w:type="gramEnd"/>
       <w:r>
-        <w:t>сли идет не расчет заказа (</w:t>
-      </w:r>
-      <w:r>
+        <w:rPr>
+          <w:color w:val="C00000"/>
+        </w:rPr>
+        <w:t xml:space="preserve"> </w:t>
+      </w:r>
+      <w:proofErr w:type="spellStart"/>
+      <w:r>
+        <w:rPr>
+          <w:color w:val="C00000"/>
+        </w:rPr>
+        <w:t>string</w:t>
+      </w:r>
+      <w:proofErr w:type="spellEnd"/>
+      <w:r>
+        <w:rPr>
+          <w:color w:val="C00000"/>
+          <w:lang w:val="en-US"/>
+        </w:rPr>
+        <w:tab/>
+        <w:t>(‘self’, ‘top’)</w:t>
+      </w:r>
+    </w:p>
+    <w:p>
+      <w:pPr>
+        <w:pStyle w:val="a8"/>
+        <w:rPr>
+          <w:color w:val="C00000"/>
+        </w:rPr>
+      </w:pPr>
+      <w:r>
+        <w:rPr>
+          <w:color w:val="C00000"/>
+        </w:rPr>
         <w:t>"</w:t>
       </w:r>
       <w:proofErr w:type="spellStart"/>
       <w:r>
-        <w:t>Calculation</w:t>
+        <w:rPr>
+          <w:color w:val="C00000"/>
+        </w:rPr>
+        <w:t>Link</w:t>
       </w:r>
       <w:proofErr w:type="spellEnd"/>
       <w:r>
+        <w:rPr>
+          <w:color w:val="C00000"/>
+        </w:rPr>
         <w:t>"</w:t>
       </w:r>
-      <w:r>
-        <w:t>)</w:t>
-      </w:r>
-    </w:p>
-    <w:p>
-      <w:pPr>
-        <w:pStyle w:val="a8"/>
-      </w:pPr>
-      <w:r>
-        <w:t>То в ответе</w:t>
+      <w:proofErr w:type="gramStart"/>
+      <w:r>
+        <w:rPr>
+          <w:color w:val="C00000"/>
+        </w:rPr>
+        <w:t xml:space="preserve"> :</w:t>
+      </w:r>
+      <w:proofErr w:type="gramEnd"/>
+      <w:r>
+        <w:rPr>
+          <w:color w:val="C00000"/>
+        </w:rPr>
+        <w:t xml:space="preserve"> </w:t>
+      </w:r>
+      <w:proofErr w:type="spellStart"/>
+      <w:r>
+        <w:rPr>
+          <w:color w:val="C00000"/>
+        </w:rPr>
+        <w:t>string</w:t>
+      </w:r>
+      <w:proofErr w:type="spellEnd"/>
+    </w:p>
+    <w:p>
+      <w:pPr>
+        <w:pStyle w:val="a8"/>
+      </w:pPr>
+    </w:p>
+    <w:p>
+      <w:pPr>
+        <w:pStyle w:val="a8"/>
+      </w:pPr>
+      <w:r>
+        <w:t xml:space="preserve">Происходит </w:t>
+      </w:r>
+      <w:proofErr w:type="spellStart"/>
+      <w:r>
+        <w:t>редирект</w:t>
+      </w:r>
+      <w:proofErr w:type="spellEnd"/>
+      <w:r>
+        <w:t xml:space="preserve"> по полученной ссылке</w:t>
+      </w:r>
+    </w:p>
+    <w:p>
+      <w:pPr>
+        <w:pStyle w:val="a8"/>
+      </w:pPr>
+      <w:r>
+        <w:t xml:space="preserve">Параметр </w:t>
+      </w:r>
+      <w:proofErr w:type="spellStart"/>
+      <w:r>
+        <w:t>target</w:t>
+      </w:r>
+      <w:proofErr w:type="spellEnd"/>
+      <w:r>
+        <w:t xml:space="preserve"> </w:t>
+      </w:r>
+      <w:proofErr w:type="gramStart"/>
+      <w:r>
+        <w:t>указывает</w:t>
+      </w:r>
+      <w:proofErr w:type="gramEnd"/>
+      <w:r>
+        <w:t xml:space="preserve"> в каком окне происходит </w:t>
+      </w:r>
+      <w:proofErr w:type="spellStart"/>
+      <w:r>
+        <w:t>редирект</w:t>
+      </w:r>
+      <w:proofErr w:type="spellEnd"/>
+    </w:p>
+    <w:p>
+      <w:pPr>
+        <w:pStyle w:val="a8"/>
+      </w:pPr>
+      <w:r>
+        <w:t xml:space="preserve">В </w:t>
+      </w:r>
+      <w:proofErr w:type="gramStart"/>
+      <w:r>
+        <w:t>текущем</w:t>
+      </w:r>
+      <w:proofErr w:type="gramEnd"/>
+      <w:r>
+        <w:t xml:space="preserve"> или в самом верхнем (</w:t>
+      </w:r>
+      <w:proofErr w:type="spellStart"/>
+      <w:r>
+        <w:t>Калькултор</w:t>
+      </w:r>
+      <w:proofErr w:type="spellEnd"/>
+      <w:r>
+        <w:t xml:space="preserve"> может быть встроен с помощью </w:t>
+      </w:r>
+      <w:proofErr w:type="spellStart"/>
+      <w:r>
+        <w:t>iframe</w:t>
+      </w:r>
+      <w:proofErr w:type="spellEnd"/>
+      <w:r>
+        <w:t>).</w:t>
       </w:r>
     </w:p>
     <w:sectPr>
@@ -1494,6 +1723,7 @@
   <w:style w:type="character" w:default="1" w:styleId="a0">
     <w:name w:val="Default Paragraph Font"/>
     <w:uiPriority w:val="1"/>
+    <w:semiHidden/>
     <w:unhideWhenUsed/>
   </w:style>
   <w:style w:type="table" w:default="1" w:styleId="a1">

</xml_diff>